<commit_message>
Add Installation & Usage docx and update README with stop instructions
</commit_message>
<xml_diff>
--- a/Installation & Usage.docx
+++ b/Installation & Usage.docx
@@ -1534,59 +1534,42 @@
         </w:rPr>
         <w:t xml:space="preserve">Once the server starts, open your browser to </w:t>
       </w:r>
-      <w:r>
-        <w:rPr>
-          <w:sz w:val="28"/>
-          <w:szCs w:val="28"/>
-        </w:rPr>
-        <w:fldChar w:fldCharType="begin"/>
-      </w:r>
-      <w:r>
-        <w:rPr>
-          <w:sz w:val="28"/>
-          <w:szCs w:val="28"/>
-          <w:lang w:val="en-US"/>
-        </w:rPr>
-        <w:instrText xml:space="preserve"> HYPERLINK "http://localhost:8501" </w:instrText>
-      </w:r>
-      <w:r>
-        <w:rPr>
-          <w:sz w:val="28"/>
-          <w:szCs w:val="28"/>
-        </w:rPr>
-        <w:fldChar w:fldCharType="separate"/>
-      </w:r>
-      <w:r>
-        <w:rPr>
-          <w:rStyle w:val="a5"/>
-          <w:rFonts w:ascii="Courier New" w:eastAsia="Times New Roman" w:hAnsi="Courier New" w:cs="Courier New"/>
-          <w:sz w:val="24"/>
-          <w:szCs w:val="24"/>
-          <w:lang w:val="en-US" w:eastAsia="ru-RU"/>
-        </w:rPr>
-        <w:t>http://localhost:8501</w:t>
-      </w:r>
-      <w:r>
-        <w:rPr>
-          <w:rStyle w:val="a5"/>
-          <w:rFonts w:ascii="Courier New" w:eastAsia="Times New Roman" w:hAnsi="Courier New" w:cs="Courier New"/>
-          <w:sz w:val="24"/>
-          <w:szCs w:val="24"/>
-          <w:lang w:val="en-US" w:eastAsia="ru-RU"/>
-        </w:rPr>
-        <w:fldChar w:fldCharType="end"/>
-      </w:r>
+      <w:hyperlink r:id="rId5" w:history="1">
+        <w:r>
+          <w:rPr>
+            <w:rStyle w:val="a5"/>
+            <w:rFonts w:ascii="Courier New" w:eastAsia="Times New Roman" w:hAnsi="Courier New" w:cs="Courier New"/>
+            <w:sz w:val="24"/>
+            <w:szCs w:val="24"/>
+            <w:lang w:val="en-US" w:eastAsia="ru-RU"/>
+          </w:rPr>
+          <w:t>http://localhost:8501</w:t>
+        </w:r>
+      </w:hyperlink>
     </w:p>
     <w:p>
       <w:pPr>
         <w:spacing w:before="100" w:beforeAutospacing="1" w:after="100" w:afterAutospacing="1" w:line="240" w:lineRule="auto"/>
         <w:rPr>
           <w:rFonts w:ascii="Times New Roman" w:eastAsia="Times New Roman" w:hAnsi="Times New Roman" w:cs="Times New Roman"/>
-          <w:sz w:val="32"/>
-          <w:szCs w:val="32"/>
-          <w:lang w:val="en-US" w:eastAsia="ru-RU"/>
-        </w:rPr>
-      </w:pPr>
+          <w:i/>
+          <w:iCs/>
+          <w:sz w:val="32"/>
+          <w:szCs w:val="32"/>
+          <w:lang w:val="en-US" w:eastAsia="ru-RU"/>
+        </w:rPr>
+      </w:pPr>
+      <w:r>
+        <w:rPr>
+          <w:rFonts w:ascii="Times New Roman" w:eastAsia="Times New Roman" w:hAnsi="Times New Roman" w:cs="Times New Roman"/>
+          <w:i/>
+          <w:iCs/>
+          <w:sz w:val="32"/>
+          <w:szCs w:val="32"/>
+          <w:lang w:val="en-US" w:eastAsia="ru-RU"/>
+        </w:rPr>
+        <w:t>Once these packages are installed, it will be sufficient to enter this command to run daily.</w:t>
+      </w:r>
     </w:p>
     <w:p>
       <w:pPr>
@@ -1864,9 +1847,558 @@
           <w:lang w:eastAsia="ru-RU"/>
         </w:rPr>
         <w:pict w14:anchorId="649F8B0F">
-          <v:rect id="_x0000_i1029" style="width:0;height:1.5pt" o:hralign="center" o:hrstd="t" o:hr="t" fillcolor="#a0a0a0" stroked="f"/>
+          <v:rect id="_x0000_i1033" style="width:0;height:1.5pt" o:hralign="center" o:bullet="t" o:hrstd="t" o:hr="t" fillcolor="#a0a0a0" stroked="f"/>
         </w:pict>
       </w:r>
+    </w:p>
+    <w:p>
+      <w:pPr>
+        <w:spacing w:after="0" w:line="240" w:lineRule="auto"/>
+        <w:rPr>
+          <w:rFonts w:ascii="Times New Roman" w:eastAsia="Times New Roman" w:hAnsi="Times New Roman" w:cs="Times New Roman"/>
+          <w:sz w:val="32"/>
+          <w:szCs w:val="32"/>
+          <w:lang w:eastAsia="ru-RU"/>
+        </w:rPr>
+      </w:pPr>
+    </w:p>
+    <w:p>
+      <w:pPr>
+        <w:spacing w:before="100" w:beforeAutospacing="1" w:after="100" w:afterAutospacing="1"/>
+        <w:rPr>
+          <w:lang w:val="en-US"/>
+        </w:rPr>
+      </w:pPr>
+      <w:r>
+        <w:rPr>
+          <w:lang w:val="en-US"/>
+        </w:rPr>
+        <w:t>Here’s the translation you can add to your usage instructions:</w:t>
+      </w:r>
+    </w:p>
+    <w:p>
+      <w:pPr>
+        <w:spacing w:after="0"/>
+      </w:pPr>
+      <w:r>
+        <w:pict w14:anchorId="01799A80">
+          <v:rect id="_x0000_i1034" style="width:0;height:1.5pt" o:hralign="center" o:hrstd="t" o:hr="t" fillcolor="#a0a0a0" stroked="f"/>
+        </w:pict>
+      </w:r>
+    </w:p>
+    <w:p>
+      <w:pPr>
+        <w:pStyle w:val="3"/>
+        <w:rPr>
+          <w:sz w:val="32"/>
+          <w:szCs w:val="32"/>
+          <w:lang w:val="en-US"/>
+        </w:rPr>
+      </w:pPr>
+      <w:r>
+        <w:rPr>
+          <w:sz w:val="32"/>
+          <w:szCs w:val="32"/>
+          <w:lang w:val="en-US"/>
+        </w:rPr>
+        <w:t>Stopping the Session</w:t>
+      </w:r>
+    </w:p>
+    <w:p>
+      <w:pPr>
+        <w:spacing w:before="100" w:beforeAutospacing="1" w:after="100" w:afterAutospacing="1"/>
+        <w:rPr>
+          <w:rFonts w:ascii="Times New Roman" w:hAnsi="Times New Roman" w:cs="Times New Roman"/>
+          <w:sz w:val="32"/>
+          <w:szCs w:val="32"/>
+          <w:lang w:val="en-US"/>
+        </w:rPr>
+      </w:pPr>
+      <w:r>
+        <w:rPr>
+          <w:rStyle w:val="a4"/>
+          <w:rFonts w:ascii="Times New Roman" w:hAnsi="Times New Roman" w:cs="Times New Roman"/>
+          <w:sz w:val="32"/>
+          <w:szCs w:val="32"/>
+          <w:lang w:val="en-US"/>
+        </w:rPr>
+        <w:t>Locally (your machine):</w:t>
+      </w:r>
+    </w:p>
+    <w:p>
+      <w:pPr>
+        <w:numPr>
+          <w:ilvl w:val="0"/>
+          <w:numId w:val="2"/>
+        </w:numPr>
+        <w:spacing w:before="100" w:beforeAutospacing="1" w:after="100" w:afterAutospacing="1" w:line="240" w:lineRule="auto"/>
+        <w:rPr>
+          <w:rFonts w:ascii="Times New Roman" w:hAnsi="Times New Roman" w:cs="Times New Roman"/>
+          <w:sz w:val="32"/>
+          <w:szCs w:val="32"/>
+          <w:lang w:val="en-US"/>
+        </w:rPr>
+      </w:pPr>
+      <w:r>
+        <w:rPr>
+          <w:rFonts w:ascii="Times New Roman" w:hAnsi="Times New Roman" w:cs="Times New Roman"/>
+          <w:sz w:val="32"/>
+          <w:szCs w:val="32"/>
+          <w:lang w:val="en-US"/>
+        </w:rPr>
+        <w:t>In the terminal where you ran:</w:t>
+      </w:r>
+    </w:p>
+    <w:p>
+      <w:pPr>
+        <w:pStyle w:val="HTML"/>
+        <w:ind w:left="720"/>
+        <w:rPr>
+          <w:rFonts w:ascii="Times New Roman" w:hAnsi="Times New Roman" w:cs="Times New Roman"/>
+          <w:sz w:val="32"/>
+          <w:szCs w:val="32"/>
+          <w:lang w:val="en-US"/>
+        </w:rPr>
+      </w:pPr>
+      <w:r>
+        <w:rPr>
+          <w:rFonts w:ascii="Times New Roman" w:hAnsi="Times New Roman" w:cs="Times New Roman"/>
+          <w:sz w:val="32"/>
+          <w:szCs w:val="32"/>
+          <w:lang w:val="en-US"/>
+        </w:rPr>
+        <w:t>bash</w:t>
+      </w:r>
+    </w:p>
+    <w:p>
+      <w:pPr>
+        <w:pStyle w:val="HTML"/>
+        <w:ind w:left="720"/>
+        <w:rPr>
+          <w:rFonts w:ascii="Times New Roman" w:hAnsi="Times New Roman" w:cs="Times New Roman"/>
+          <w:sz w:val="32"/>
+          <w:szCs w:val="32"/>
+          <w:lang w:val="en-US"/>
+        </w:rPr>
+      </w:pPr>
+      <w:proofErr w:type="spellStart"/>
+      <w:r>
+        <w:rPr>
+          <w:rFonts w:ascii="Times New Roman" w:hAnsi="Times New Roman" w:cs="Times New Roman"/>
+          <w:sz w:val="32"/>
+          <w:szCs w:val="32"/>
+        </w:rPr>
+        <w:t>КопироватьРедактировать</w:t>
+      </w:r>
+      <w:proofErr w:type="spellEnd"/>
+    </w:p>
+    <w:p>
+      <w:pPr>
+        <w:pStyle w:val="HTML"/>
+        <w:ind w:left="720"/>
+        <w:rPr>
+          <w:rStyle w:val="HTML1"/>
+          <w:rFonts w:ascii="Times New Roman" w:hAnsi="Times New Roman" w:cs="Times New Roman"/>
+          <w:sz w:val="32"/>
+          <w:szCs w:val="32"/>
+          <w:lang w:val="en-US"/>
+        </w:rPr>
+      </w:pPr>
+      <w:proofErr w:type="spellStart"/>
+      <w:r>
+        <w:rPr>
+          <w:rStyle w:val="HTML1"/>
+          <w:rFonts w:ascii="Times New Roman" w:hAnsi="Times New Roman" w:cs="Times New Roman"/>
+          <w:sz w:val="32"/>
+          <w:szCs w:val="32"/>
+          <w:lang w:val="en-US"/>
+        </w:rPr>
+        <w:t>streamlit</w:t>
+      </w:r>
+      <w:proofErr w:type="spellEnd"/>
+      <w:r>
+        <w:rPr>
+          <w:rStyle w:val="HTML1"/>
+          <w:rFonts w:ascii="Times New Roman" w:hAnsi="Times New Roman" w:cs="Times New Roman"/>
+          <w:sz w:val="32"/>
+          <w:szCs w:val="32"/>
+          <w:lang w:val="en-US"/>
+        </w:rPr>
+        <w:t xml:space="preserve"> run App.py</w:t>
+      </w:r>
+    </w:p>
+    <w:p>
+      <w:pPr>
+        <w:numPr>
+          <w:ilvl w:val="0"/>
+          <w:numId w:val="2"/>
+        </w:numPr>
+        <w:spacing w:before="100" w:beforeAutospacing="1" w:after="100" w:afterAutospacing="1" w:line="240" w:lineRule="auto"/>
+        <w:rPr>
+          <w:rFonts w:ascii="Times New Roman" w:hAnsi="Times New Roman" w:cs="Times New Roman"/>
+          <w:sz w:val="32"/>
+          <w:szCs w:val="32"/>
+          <w:lang w:val="en-US"/>
+        </w:rPr>
+      </w:pPr>
+      <w:r>
+        <w:rPr>
+          <w:rFonts w:ascii="Times New Roman" w:hAnsi="Times New Roman" w:cs="Times New Roman"/>
+          <w:sz w:val="32"/>
+          <w:szCs w:val="32"/>
+          <w:lang w:val="en-US"/>
+        </w:rPr>
+        <w:t xml:space="preserve">Press </w:t>
+      </w:r>
+      <w:proofErr w:type="spellStart"/>
+      <w:r>
+        <w:rPr>
+          <w:rStyle w:val="a4"/>
+          <w:rFonts w:ascii="Times New Roman" w:hAnsi="Times New Roman" w:cs="Times New Roman"/>
+          <w:sz w:val="32"/>
+          <w:szCs w:val="32"/>
+          <w:lang w:val="en-US"/>
+        </w:rPr>
+        <w:t>Ctrl+C</w:t>
+      </w:r>
+      <w:proofErr w:type="spellEnd"/>
+      <w:r>
+        <w:rPr>
+          <w:rFonts w:ascii="Times New Roman" w:hAnsi="Times New Roman" w:cs="Times New Roman"/>
+          <w:sz w:val="32"/>
+          <w:szCs w:val="32"/>
+          <w:lang w:val="en-US"/>
+        </w:rPr>
+        <w:t xml:space="preserve"> to gracefully shut down the </w:t>
+      </w:r>
+      <w:proofErr w:type="spellStart"/>
+      <w:r>
+        <w:rPr>
+          <w:rFonts w:ascii="Times New Roman" w:hAnsi="Times New Roman" w:cs="Times New Roman"/>
+          <w:sz w:val="32"/>
+          <w:szCs w:val="32"/>
+          <w:lang w:val="en-US"/>
+        </w:rPr>
+        <w:t>Streamlit</w:t>
+      </w:r>
+      <w:proofErr w:type="spellEnd"/>
+      <w:r>
+        <w:rPr>
+          <w:rFonts w:ascii="Times New Roman" w:hAnsi="Times New Roman" w:cs="Times New Roman"/>
+          <w:sz w:val="32"/>
+          <w:szCs w:val="32"/>
+          <w:lang w:val="en-US"/>
+        </w:rPr>
+        <w:t xml:space="preserve"> server.</w:t>
+      </w:r>
+    </w:p>
+    <w:p>
+      <w:pPr>
+        <w:numPr>
+          <w:ilvl w:val="0"/>
+          <w:numId w:val="2"/>
+        </w:numPr>
+        <w:spacing w:before="100" w:beforeAutospacing="1" w:after="100" w:afterAutospacing="1" w:line="240" w:lineRule="auto"/>
+        <w:rPr>
+          <w:rFonts w:ascii="Times New Roman" w:hAnsi="Times New Roman" w:cs="Times New Roman"/>
+          <w:sz w:val="32"/>
+          <w:szCs w:val="32"/>
+          <w:lang w:val="en-US"/>
+        </w:rPr>
+      </w:pPr>
+      <w:r>
+        <w:rPr>
+          <w:rFonts w:ascii="Times New Roman" w:hAnsi="Times New Roman" w:cs="Times New Roman"/>
+          <w:sz w:val="32"/>
+          <w:szCs w:val="32"/>
+          <w:lang w:val="en-US"/>
+        </w:rPr>
+        <w:t>(Optional) If you activated a virtual environment, type</w:t>
+      </w:r>
+    </w:p>
+    <w:p>
+      <w:pPr>
+        <w:pStyle w:val="HTML"/>
+        <w:ind w:left="720"/>
+        <w:rPr>
+          <w:rFonts w:ascii="Times New Roman" w:hAnsi="Times New Roman" w:cs="Times New Roman"/>
+          <w:sz w:val="32"/>
+          <w:szCs w:val="32"/>
+          <w:lang w:val="en-US"/>
+        </w:rPr>
+      </w:pPr>
+      <w:r>
+        <w:rPr>
+          <w:rFonts w:ascii="Times New Roman" w:hAnsi="Times New Roman" w:cs="Times New Roman"/>
+          <w:sz w:val="32"/>
+          <w:szCs w:val="32"/>
+          <w:lang w:val="en-US"/>
+        </w:rPr>
+        <w:t>bash</w:t>
+      </w:r>
+    </w:p>
+    <w:p>
+      <w:pPr>
+        <w:pStyle w:val="HTML"/>
+        <w:ind w:left="720"/>
+        <w:rPr>
+          <w:rFonts w:ascii="Times New Roman" w:hAnsi="Times New Roman" w:cs="Times New Roman"/>
+          <w:sz w:val="32"/>
+          <w:szCs w:val="32"/>
+          <w:lang w:val="en-US"/>
+        </w:rPr>
+      </w:pPr>
+      <w:proofErr w:type="spellStart"/>
+      <w:r>
+        <w:rPr>
+          <w:rFonts w:ascii="Times New Roman" w:hAnsi="Times New Roman" w:cs="Times New Roman"/>
+          <w:sz w:val="32"/>
+          <w:szCs w:val="32"/>
+        </w:rPr>
+        <w:t>КопироватьРедактировать</w:t>
+      </w:r>
+      <w:proofErr w:type="spellEnd"/>
+    </w:p>
+    <w:p>
+      <w:pPr>
+        <w:pStyle w:val="HTML"/>
+        <w:ind w:left="720"/>
+        <w:rPr>
+          <w:rStyle w:val="HTML1"/>
+          <w:rFonts w:ascii="Times New Roman" w:hAnsi="Times New Roman" w:cs="Times New Roman"/>
+          <w:sz w:val="32"/>
+          <w:szCs w:val="32"/>
+          <w:lang w:val="en-US"/>
+        </w:rPr>
+      </w:pPr>
+      <w:r>
+        <w:rPr>
+          <w:rStyle w:val="HTML1"/>
+          <w:rFonts w:ascii="Times New Roman" w:hAnsi="Times New Roman" w:cs="Times New Roman"/>
+          <w:sz w:val="32"/>
+          <w:szCs w:val="32"/>
+          <w:lang w:val="en-US"/>
+        </w:rPr>
+        <w:t>deactivate</w:t>
+      </w:r>
+    </w:p>
+    <w:p>
+      <w:pPr>
+        <w:spacing w:before="100" w:beforeAutospacing="1" w:after="100" w:afterAutospacing="1"/>
+        <w:ind w:left="720"/>
+        <w:rPr>
+          <w:rFonts w:ascii="Times New Roman" w:hAnsi="Times New Roman" w:cs="Times New Roman"/>
+          <w:sz w:val="32"/>
+          <w:szCs w:val="32"/>
+          <w:lang w:val="en-US"/>
+        </w:rPr>
+      </w:pPr>
+      <w:r>
+        <w:rPr>
+          <w:rFonts w:ascii="Times New Roman" w:hAnsi="Times New Roman" w:cs="Times New Roman"/>
+          <w:sz w:val="32"/>
+          <w:szCs w:val="32"/>
+          <w:lang w:val="en-US"/>
+        </w:rPr>
+        <w:lastRenderedPageBreak/>
+        <w:t>or simply close the terminal to exit it.</w:t>
+      </w:r>
+    </w:p>
+    <w:p>
+      <w:pPr>
+        <w:spacing w:before="100" w:beforeAutospacing="1" w:after="100" w:afterAutospacing="1"/>
+        <w:rPr>
+          <w:rFonts w:ascii="Times New Roman" w:hAnsi="Times New Roman" w:cs="Times New Roman"/>
+          <w:sz w:val="32"/>
+          <w:szCs w:val="32"/>
+        </w:rPr>
+      </w:pPr>
+      <w:r>
+        <w:rPr>
+          <w:rStyle w:val="a4"/>
+          <w:rFonts w:ascii="Times New Roman" w:hAnsi="Times New Roman" w:cs="Times New Roman"/>
+          <w:sz w:val="32"/>
+          <w:szCs w:val="32"/>
+        </w:rPr>
+        <w:t xml:space="preserve">On </w:t>
+      </w:r>
+      <w:proofErr w:type="spellStart"/>
+      <w:r>
+        <w:rPr>
+          <w:rStyle w:val="a4"/>
+          <w:rFonts w:ascii="Times New Roman" w:hAnsi="Times New Roman" w:cs="Times New Roman"/>
+          <w:sz w:val="32"/>
+          <w:szCs w:val="32"/>
+        </w:rPr>
+        <w:t>Streamlit</w:t>
+      </w:r>
+      <w:proofErr w:type="spellEnd"/>
+      <w:r>
+        <w:rPr>
+          <w:rStyle w:val="a4"/>
+          <w:rFonts w:ascii="Times New Roman" w:hAnsi="Times New Roman" w:cs="Times New Roman"/>
+          <w:sz w:val="32"/>
+          <w:szCs w:val="32"/>
+        </w:rPr>
+        <w:t xml:space="preserve"> </w:t>
+      </w:r>
+      <w:proofErr w:type="spellStart"/>
+      <w:r>
+        <w:rPr>
+          <w:rStyle w:val="a4"/>
+          <w:rFonts w:ascii="Times New Roman" w:hAnsi="Times New Roman" w:cs="Times New Roman"/>
+          <w:sz w:val="32"/>
+          <w:szCs w:val="32"/>
+        </w:rPr>
+        <w:t>Cloud</w:t>
+      </w:r>
+      <w:proofErr w:type="spellEnd"/>
+      <w:r>
+        <w:rPr>
+          <w:rStyle w:val="a4"/>
+          <w:rFonts w:ascii="Times New Roman" w:hAnsi="Times New Roman" w:cs="Times New Roman"/>
+          <w:sz w:val="32"/>
+          <w:szCs w:val="32"/>
+        </w:rPr>
+        <w:t>:</w:t>
+      </w:r>
+    </w:p>
+    <w:p>
+      <w:pPr>
+        <w:numPr>
+          <w:ilvl w:val="0"/>
+          <w:numId w:val="3"/>
+        </w:numPr>
+        <w:spacing w:before="100" w:beforeAutospacing="1" w:after="100" w:afterAutospacing="1" w:line="240" w:lineRule="auto"/>
+        <w:rPr>
+          <w:rFonts w:ascii="Times New Roman" w:hAnsi="Times New Roman" w:cs="Times New Roman"/>
+          <w:sz w:val="32"/>
+          <w:szCs w:val="32"/>
+          <w:lang w:val="en-US"/>
+        </w:rPr>
+      </w:pPr>
+      <w:r>
+        <w:rPr>
+          <w:rFonts w:ascii="Times New Roman" w:hAnsi="Times New Roman" w:cs="Times New Roman"/>
+          <w:sz w:val="32"/>
+          <w:szCs w:val="32"/>
+          <w:lang w:val="en-US"/>
+        </w:rPr>
+        <w:t xml:space="preserve">Go to your app’s dashboard, click </w:t>
+      </w:r>
+      <w:r>
+        <w:rPr>
+          <w:rStyle w:val="a4"/>
+          <w:rFonts w:ascii="Times New Roman" w:hAnsi="Times New Roman" w:cs="Times New Roman"/>
+          <w:sz w:val="32"/>
+          <w:szCs w:val="32"/>
+          <w:lang w:val="en-US"/>
+        </w:rPr>
+        <w:t>Manage app → Stop</w:t>
+      </w:r>
+      <w:r>
+        <w:rPr>
+          <w:rFonts w:ascii="Times New Roman" w:hAnsi="Times New Roman" w:cs="Times New Roman"/>
+          <w:sz w:val="32"/>
+          <w:szCs w:val="32"/>
+          <w:lang w:val="en-US"/>
+        </w:rPr>
+        <w:t xml:space="preserve"> to halt the running instance.</w:t>
+      </w:r>
+    </w:p>
+    <w:p>
+      <w:pPr>
+        <w:numPr>
+          <w:ilvl w:val="0"/>
+          <w:numId w:val="3"/>
+        </w:numPr>
+        <w:spacing w:before="100" w:beforeAutospacing="1" w:after="100" w:afterAutospacing="1" w:line="240" w:lineRule="auto"/>
+        <w:rPr>
+          <w:rFonts w:ascii="Times New Roman" w:hAnsi="Times New Roman" w:cs="Times New Roman"/>
+          <w:sz w:val="32"/>
+          <w:szCs w:val="32"/>
+          <w:lang w:val="en-US"/>
+        </w:rPr>
+      </w:pPr>
+      <w:r>
+        <w:rPr>
+          <w:rFonts w:ascii="Times New Roman" w:hAnsi="Times New Roman" w:cs="Times New Roman"/>
+          <w:sz w:val="32"/>
+          <w:szCs w:val="32"/>
+          <w:lang w:val="en-US"/>
+        </w:rPr>
+        <w:t>If you deploy a new version, the old session will automatically stop.</w:t>
+      </w:r>
+    </w:p>
+    <w:p>
+      <w:pPr>
+        <w:spacing w:after="0"/>
+        <w:rPr>
+          <w:rFonts w:ascii="Times New Roman" w:hAnsi="Times New Roman" w:cs="Times New Roman"/>
+          <w:sz w:val="32"/>
+          <w:szCs w:val="32"/>
+        </w:rPr>
+      </w:pPr>
+      <w:r>
+        <w:rPr>
+          <w:rFonts w:ascii="Times New Roman" w:hAnsi="Times New Roman" w:cs="Times New Roman"/>
+          <w:sz w:val="32"/>
+          <w:szCs w:val="32"/>
+        </w:rPr>
+        <w:pict w14:anchorId="3128D806">
+          <v:rect id="_x0000_i1035" style="width:0;height:1.5pt" o:hralign="center" o:hrstd="t" o:hr="t" fillcolor="#a0a0a0" stroked="f"/>
+        </w:pict>
+      </w:r>
+    </w:p>
+    <w:p>
+      <w:pPr>
+        <w:spacing w:before="100" w:beforeAutospacing="1" w:after="100" w:afterAutospacing="1"/>
+        <w:rPr>
+          <w:rFonts w:ascii="Times New Roman" w:hAnsi="Times New Roman" w:cs="Times New Roman"/>
+          <w:sz w:val="32"/>
+          <w:szCs w:val="32"/>
+          <w:lang w:val="en-US"/>
+        </w:rPr>
+      </w:pPr>
+      <w:r>
+        <w:rPr>
+          <w:rFonts w:ascii="Times New Roman" w:hAnsi="Times New Roman" w:cs="Times New Roman"/>
+          <w:sz w:val="32"/>
+          <w:szCs w:val="32"/>
+          <w:lang w:val="en-US"/>
+        </w:rPr>
+        <w:t>Feel free to tweak the wording to fit your README style!</w:t>
+      </w:r>
+    </w:p>
+    <w:p>
+      <w:pPr>
+        <w:spacing w:after="0"/>
+        <w:rPr>
+          <w:rFonts w:ascii="Times New Roman" w:hAnsi="Times New Roman" w:cs="Times New Roman"/>
+          <w:sz w:val="32"/>
+          <w:szCs w:val="32"/>
+        </w:rPr>
+      </w:pPr>
+      <w:r>
+        <w:rPr>
+          <w:rStyle w:val="overflow-hidden"/>
+          <w:rFonts w:ascii="Times New Roman" w:hAnsi="Times New Roman" w:cs="Times New Roman"/>
+          <w:sz w:val="32"/>
+          <w:szCs w:val="32"/>
+        </w:rPr>
+        <w:t>o4-mini-high</w:t>
+      </w:r>
+    </w:p>
+    <w:p>
+      <w:pPr>
+        <w:spacing w:after="0" w:line="240" w:lineRule="auto"/>
+        <w:rPr>
+          <w:rFonts w:ascii="Times New Roman" w:eastAsia="Times New Roman" w:hAnsi="Times New Roman" w:cs="Times New Roman"/>
+          <w:sz w:val="32"/>
+          <w:szCs w:val="32"/>
+          <w:lang w:eastAsia="ru-RU"/>
+        </w:rPr>
+      </w:pPr>
     </w:p>
     <w:p>
       <w:pPr>
@@ -1973,6 +2505,11 @@
 
 <file path=word/numbering.xml><?xml version="1.0" encoding="utf-8"?>
 <w:numbering xmlns:wpc="http://schemas.microsoft.com/office/word/2010/wordprocessingCanvas" xmlns:cx="http://schemas.microsoft.com/office/drawing/2014/chartex" xmlns:cx1="http://schemas.microsoft.com/office/drawing/2015/9/8/chartex" xmlns:cx2="http://schemas.microsoft.com/office/drawing/2015/10/21/chartex" xmlns:cx3="http://schemas.microsoft.com/office/drawing/2016/5/9/chartex" xmlns:cx4="http://schemas.microsoft.com/office/drawing/2016/5/10/chartex" xmlns:cx5="http://schemas.microsoft.com/office/drawing/2016/5/11/chartex" xmlns:cx6="http://schemas.microsoft.com/office/drawing/2016/5/12/chartex" xmlns:cx7="http://schemas.microsoft.com/office/drawing/2016/5/13/chartex" xmlns:cx8="http://schemas.microsoft.com/office/drawing/2016/5/14/chartex" xmlns:mc="http://schemas.openxmlformats.org/markup-compatibility/2006" xmlns:aink="http://schemas.microsoft.com/office/drawing/2016/ink" xmlns:am3d="http://schemas.microsoft.com/office/drawing/2017/model3d" xmlns:o="urn:schemas-microsoft-com:office:office" xmlns:r="http://schemas.openxmlformats.org/officeDocument/2006/relationships" xmlns:m="http://schemas.openxmlformats.org/officeDocument/2006/math" xmlns:v="urn:schemas-microsoft-com:vml" xmlns:wp14="http://schemas.microsoft.com/office/word/2010/wordprocessingDrawing" xmlns:wp="http://schemas.openxmlformats.org/drawingml/2006/wordprocessingDrawing" xmlns:w10="urn:schemas-microsoft-com:office:word" xmlns:w="http://schemas.openxmlformats.org/wordprocessingml/2006/main" xmlns:w14="http://schemas.microsoft.com/office/word/2010/wordml" xmlns:w15="http://schemas.microsoft.com/office/word/2012/wordml" xmlns:w16cex="http://schemas.microsoft.com/office/word/2018/wordml/cex" xmlns:w16cid="http://schemas.microsoft.com/office/word/2016/wordml/cid" xmlns:w16="http://schemas.microsoft.com/office/word/2018/wordml" xmlns:w16sdtdh="http://schemas.microsoft.com/office/word/2020/wordml/sdtdatahash" xmlns:w16se="http://schemas.microsoft.com/office/word/2015/wordml/symex" xmlns:wpg="http://schemas.microsoft.com/office/word/2010/wordprocessingGroup" xmlns:wpi="http://schemas.microsoft.com/office/word/2010/wordprocessingInk" xmlns:wne="http://schemas.microsoft.com/office/word/2006/wordml" xmlns:wps="http://schemas.microsoft.com/office/word/2010/wordprocessingShape" mc:Ignorable="w14 w15 w16se w16cid w16 w16cex w16sdtdh wp14">
+  <w:numPicBullet w:numPicBulletId="0">
+    <w:pict>
+      <v:rect id="_x0000_i1120" style="width:0;height:1.5pt" o:hralign="center" o:bullet="t" o:hrstd="t" o:hr="t" fillcolor="#a0a0a0" stroked="f"/>
+    </w:pict>
+  </w:numPicBullet>
   <w:abstractNum w:abstractNumId="0" w15:restartNumberingAfterBreak="0">
     <w:nsid w:val="1E3C2046"/>
     <w:multiLevelType w:val="multilevel"/>
@@ -2122,8 +2659,276 @@
       </w:rPr>
     </w:lvl>
   </w:abstractNum>
+  <w:abstractNum w:abstractNumId="1" w15:restartNumberingAfterBreak="0">
+    <w:nsid w:val="6C3216D0"/>
+    <w:multiLevelType w:val="multilevel"/>
+    <w:tmpl w:val="CE529C6C"/>
+    <w:lvl w:ilvl="0">
+      <w:start w:val="1"/>
+      <w:numFmt w:val="bullet"/>
+      <w:lvlText w:val=""/>
+      <w:lvlJc w:val="left"/>
+      <w:pPr>
+        <w:tabs>
+          <w:tab w:val="num" w:pos="720"/>
+        </w:tabs>
+        <w:ind w:left="720" w:hanging="360"/>
+      </w:pPr>
+      <w:rPr>
+        <w:rFonts w:ascii="Symbol" w:hAnsi="Symbol" w:hint="default"/>
+        <w:sz w:val="20"/>
+      </w:rPr>
+    </w:lvl>
+    <w:lvl w:ilvl="1" w:tentative="1">
+      <w:start w:val="1"/>
+      <w:numFmt w:val="bullet"/>
+      <w:lvlText w:val="o"/>
+      <w:lvlJc w:val="left"/>
+      <w:pPr>
+        <w:tabs>
+          <w:tab w:val="num" w:pos="1440"/>
+        </w:tabs>
+        <w:ind w:left="1440" w:hanging="360"/>
+      </w:pPr>
+      <w:rPr>
+        <w:rFonts w:ascii="Courier New" w:hAnsi="Courier New" w:hint="default"/>
+        <w:sz w:val="20"/>
+      </w:rPr>
+    </w:lvl>
+    <w:lvl w:ilvl="2" w:tentative="1">
+      <w:start w:val="1"/>
+      <w:numFmt w:val="bullet"/>
+      <w:lvlText w:val=""/>
+      <w:lvlJc w:val="left"/>
+      <w:pPr>
+        <w:tabs>
+          <w:tab w:val="num" w:pos="2160"/>
+        </w:tabs>
+        <w:ind w:left="2160" w:hanging="360"/>
+      </w:pPr>
+      <w:rPr>
+        <w:rFonts w:ascii="Wingdings" w:hAnsi="Wingdings" w:hint="default"/>
+        <w:sz w:val="20"/>
+      </w:rPr>
+    </w:lvl>
+    <w:lvl w:ilvl="3" w:tentative="1">
+      <w:start w:val="1"/>
+      <w:numFmt w:val="bullet"/>
+      <w:lvlText w:val=""/>
+      <w:lvlJc w:val="left"/>
+      <w:pPr>
+        <w:tabs>
+          <w:tab w:val="num" w:pos="2880"/>
+        </w:tabs>
+        <w:ind w:left="2880" w:hanging="360"/>
+      </w:pPr>
+      <w:rPr>
+        <w:rFonts w:ascii="Wingdings" w:hAnsi="Wingdings" w:hint="default"/>
+        <w:sz w:val="20"/>
+      </w:rPr>
+    </w:lvl>
+    <w:lvl w:ilvl="4" w:tentative="1">
+      <w:start w:val="1"/>
+      <w:numFmt w:val="bullet"/>
+      <w:lvlText w:val=""/>
+      <w:lvlJc w:val="left"/>
+      <w:pPr>
+        <w:tabs>
+          <w:tab w:val="num" w:pos="3600"/>
+        </w:tabs>
+        <w:ind w:left="3600" w:hanging="360"/>
+      </w:pPr>
+      <w:rPr>
+        <w:rFonts w:ascii="Wingdings" w:hAnsi="Wingdings" w:hint="default"/>
+        <w:sz w:val="20"/>
+      </w:rPr>
+    </w:lvl>
+    <w:lvl w:ilvl="5" w:tentative="1">
+      <w:start w:val="1"/>
+      <w:numFmt w:val="bullet"/>
+      <w:lvlText w:val=""/>
+      <w:lvlJc w:val="left"/>
+      <w:pPr>
+        <w:tabs>
+          <w:tab w:val="num" w:pos="4320"/>
+        </w:tabs>
+        <w:ind w:left="4320" w:hanging="360"/>
+      </w:pPr>
+      <w:rPr>
+        <w:rFonts w:ascii="Wingdings" w:hAnsi="Wingdings" w:hint="default"/>
+        <w:sz w:val="20"/>
+      </w:rPr>
+    </w:lvl>
+    <w:lvl w:ilvl="6" w:tentative="1">
+      <w:start w:val="1"/>
+      <w:numFmt w:val="bullet"/>
+      <w:lvlText w:val=""/>
+      <w:lvlJc w:val="left"/>
+      <w:pPr>
+        <w:tabs>
+          <w:tab w:val="num" w:pos="5040"/>
+        </w:tabs>
+        <w:ind w:left="5040" w:hanging="360"/>
+      </w:pPr>
+      <w:rPr>
+        <w:rFonts w:ascii="Wingdings" w:hAnsi="Wingdings" w:hint="default"/>
+        <w:sz w:val="20"/>
+      </w:rPr>
+    </w:lvl>
+    <w:lvl w:ilvl="7" w:tentative="1">
+      <w:start w:val="1"/>
+      <w:numFmt w:val="bullet"/>
+      <w:lvlText w:val=""/>
+      <w:lvlJc w:val="left"/>
+      <w:pPr>
+        <w:tabs>
+          <w:tab w:val="num" w:pos="5760"/>
+        </w:tabs>
+        <w:ind w:left="5760" w:hanging="360"/>
+      </w:pPr>
+      <w:rPr>
+        <w:rFonts w:ascii="Wingdings" w:hAnsi="Wingdings" w:hint="default"/>
+        <w:sz w:val="20"/>
+      </w:rPr>
+    </w:lvl>
+    <w:lvl w:ilvl="8" w:tentative="1">
+      <w:start w:val="1"/>
+      <w:numFmt w:val="bullet"/>
+      <w:lvlText w:val=""/>
+      <w:lvlJc w:val="left"/>
+      <w:pPr>
+        <w:tabs>
+          <w:tab w:val="num" w:pos="6480"/>
+        </w:tabs>
+        <w:ind w:left="6480" w:hanging="360"/>
+      </w:pPr>
+      <w:rPr>
+        <w:rFonts w:ascii="Wingdings" w:hAnsi="Wingdings" w:hint="default"/>
+        <w:sz w:val="20"/>
+      </w:rPr>
+    </w:lvl>
+  </w:abstractNum>
+  <w:abstractNum w:abstractNumId="2" w15:restartNumberingAfterBreak="0">
+    <w:nsid w:val="736254E7"/>
+    <w:multiLevelType w:val="multilevel"/>
+    <w:tmpl w:val="F8A2ED66"/>
+    <w:lvl w:ilvl="0">
+      <w:start w:val="1"/>
+      <w:numFmt w:val="decimal"/>
+      <w:lvlText w:val="%1."/>
+      <w:lvlJc w:val="left"/>
+      <w:pPr>
+        <w:tabs>
+          <w:tab w:val="num" w:pos="720"/>
+        </w:tabs>
+        <w:ind w:left="720" w:hanging="360"/>
+      </w:pPr>
+    </w:lvl>
+    <w:lvl w:ilvl="1" w:tentative="1">
+      <w:start w:val="1"/>
+      <w:numFmt w:val="decimal"/>
+      <w:lvlText w:val="%2."/>
+      <w:lvlJc w:val="left"/>
+      <w:pPr>
+        <w:tabs>
+          <w:tab w:val="num" w:pos="1440"/>
+        </w:tabs>
+        <w:ind w:left="1440" w:hanging="360"/>
+      </w:pPr>
+    </w:lvl>
+    <w:lvl w:ilvl="2" w:tentative="1">
+      <w:start w:val="1"/>
+      <w:numFmt w:val="decimal"/>
+      <w:lvlText w:val="%3."/>
+      <w:lvlJc w:val="left"/>
+      <w:pPr>
+        <w:tabs>
+          <w:tab w:val="num" w:pos="2160"/>
+        </w:tabs>
+        <w:ind w:left="2160" w:hanging="360"/>
+      </w:pPr>
+    </w:lvl>
+    <w:lvl w:ilvl="3" w:tentative="1">
+      <w:start w:val="1"/>
+      <w:numFmt w:val="decimal"/>
+      <w:lvlText w:val="%4."/>
+      <w:lvlJc w:val="left"/>
+      <w:pPr>
+        <w:tabs>
+          <w:tab w:val="num" w:pos="2880"/>
+        </w:tabs>
+        <w:ind w:left="2880" w:hanging="360"/>
+      </w:pPr>
+    </w:lvl>
+    <w:lvl w:ilvl="4" w:tentative="1">
+      <w:start w:val="1"/>
+      <w:numFmt w:val="decimal"/>
+      <w:lvlText w:val="%5."/>
+      <w:lvlJc w:val="left"/>
+      <w:pPr>
+        <w:tabs>
+          <w:tab w:val="num" w:pos="3600"/>
+        </w:tabs>
+        <w:ind w:left="3600" w:hanging="360"/>
+      </w:pPr>
+    </w:lvl>
+    <w:lvl w:ilvl="5" w:tentative="1">
+      <w:start w:val="1"/>
+      <w:numFmt w:val="decimal"/>
+      <w:lvlText w:val="%6."/>
+      <w:lvlJc w:val="left"/>
+      <w:pPr>
+        <w:tabs>
+          <w:tab w:val="num" w:pos="4320"/>
+        </w:tabs>
+        <w:ind w:left="4320" w:hanging="360"/>
+      </w:pPr>
+    </w:lvl>
+    <w:lvl w:ilvl="6" w:tentative="1">
+      <w:start w:val="1"/>
+      <w:numFmt w:val="decimal"/>
+      <w:lvlText w:val="%7."/>
+      <w:lvlJc w:val="left"/>
+      <w:pPr>
+        <w:tabs>
+          <w:tab w:val="num" w:pos="5040"/>
+        </w:tabs>
+        <w:ind w:left="5040" w:hanging="360"/>
+      </w:pPr>
+    </w:lvl>
+    <w:lvl w:ilvl="7" w:tentative="1">
+      <w:start w:val="1"/>
+      <w:numFmt w:val="decimal"/>
+      <w:lvlText w:val="%8."/>
+      <w:lvlJc w:val="left"/>
+      <w:pPr>
+        <w:tabs>
+          <w:tab w:val="num" w:pos="5760"/>
+        </w:tabs>
+        <w:ind w:left="5760" w:hanging="360"/>
+      </w:pPr>
+    </w:lvl>
+    <w:lvl w:ilvl="8" w:tentative="1">
+      <w:start w:val="1"/>
+      <w:numFmt w:val="decimal"/>
+      <w:lvlText w:val="%9."/>
+      <w:lvlJc w:val="left"/>
+      <w:pPr>
+        <w:tabs>
+          <w:tab w:val="num" w:pos="6480"/>
+        </w:tabs>
+        <w:ind w:left="6480" w:hanging="360"/>
+      </w:pPr>
+    </w:lvl>
+  </w:abstractNum>
   <w:num w:numId="1">
     <w:abstractNumId w:val="0"/>
+  </w:num>
+  <w:num w:numId="2">
+    <w:abstractNumId w:val="2"/>
+  </w:num>
+  <w:num w:numId="3">
+    <w:abstractNumId w:val="1"/>
   </w:num>
 </w:numbering>
 </file>
@@ -2773,6 +3578,11 @@
       <w:shd w:val="clear" w:color="auto" w:fill="E1DFDD"/>
     </w:rPr>
   </w:style>
+  <w:style w:type="character" w:customStyle="1" w:styleId="overflow-hidden">
+    <w:name w:val="overflow-hidden"/>
+    <w:basedOn w:val="a0"/>
+    <w:rsid w:val="00B66887"/>
+  </w:style>
 </w:styles>
 </file>
 

</xml_diff>